<commit_message>
Added component UML diagram
</commit_message>
<xml_diff>
--- a/documentation/docx/SRS.docx
+++ b/documentation/docx/SRS.docx
@@ -7,8 +7,6 @@
         <w:pStyle w:val="a3"/>
         <w:jc w:val="both"/>
       </w:pPr>
-      <w:bookmarkStart w:id="0" w:name="_GoBack"/>
-      <w:bookmarkEnd w:id="0"/>
       <w:r>
         <w:t>Έγγραφ</w:t>
       </w:r>
@@ -66,6 +64,8 @@
         </w:rPr>
         <w:t>NEXUS ELECTRIC</w:t>
       </w:r>
+      <w:bookmarkStart w:id="0" w:name="_GoBack"/>
+      <w:bookmarkEnd w:id="0"/>
     </w:p>
     <w:p>
       <w:pPr>
@@ -523,7 +523,7 @@
     <w:p>
       <w:pPr>
         <w:ind w:left="360"/>
-        <w:jc w:val="both"/>
+        <w:jc w:val="center"/>
         <w:rPr>
           <w:rFonts w:eastAsiaTheme="minorEastAsia"/>
         </w:rPr>
@@ -534,9 +534,9 @@
           <w:noProof/>
         </w:rPr>
         <w:drawing>
-          <wp:inline distT="0" distB="0" distL="0" distR="0" wp14:anchorId="782B404F" wp14:editId="5DA1EAC4">
-            <wp:extent cx="5727700" cy="1661795"/>
-            <wp:effectExtent l="0" t="0" r="6350" b="0"/>
+          <wp:inline distT="0" distB="0" distL="0" distR="0" wp14:anchorId="782B404F" wp14:editId="3097DE9F">
+            <wp:extent cx="5061039" cy="2981739"/>
+            <wp:effectExtent l="0" t="0" r="6350" b="9525"/>
             <wp:docPr id="8" name="Γραφικό 8"/>
             <wp:cNvGraphicFramePr>
               <a:graphicFrameLocks xmlns:a="http://schemas.openxmlformats.org/drawingml/2006/main" noChangeAspect="1"/>
@@ -549,7 +549,7 @@
                     <pic:cNvPicPr/>
                   </pic:nvPicPr>
                   <pic:blipFill>
-                    <a:blip r:embed="rId7" cstate="print">
+                    <a:blip r:embed="rId7">
                       <a:extLst>
                         <a:ext uri="{28A0092B-C50C-407E-A947-70E740481C1C}">
                           <a14:useLocalDpi xmlns:a14="http://schemas.microsoft.com/office/drawing/2010/main" val="0"/>
@@ -566,7 +566,7 @@
                   <pic:spPr>
                     <a:xfrm>
                       <a:off x="0" y="0"/>
-                      <a:ext cx="5727700" cy="1661795"/>
+                      <a:ext cx="5086730" cy="2996875"/>
                     </a:xfrm>
                     <a:prstGeom prst="rect">
                       <a:avLst/>
@@ -581,419 +581,23 @@
     </w:p>
     <w:p>
       <w:pPr>
-        <w:pStyle w:val="3"/>
-        <w:jc w:val="both"/>
-      </w:pPr>
-      <w:r>
-        <w:t>1.</w:t>
-      </w:r>
-      <w:r>
-        <w:t>2</w:t>
-      </w:r>
-      <w:r>
-        <w:t>.2</w:t>
-      </w:r>
-      <w:r>
-        <w:tab/>
-        <w:t>Διεπαφές με το χρήστη</w:t>
-      </w:r>
-    </w:p>
-    <w:p>
-      <w:pPr>
-        <w:jc w:val="both"/>
-        <w:rPr>
-          <w:sz w:val="22"/>
-          <w:szCs w:val="22"/>
-        </w:rPr>
-      </w:pPr>
-      <w:r>
-        <w:rPr>
-          <w:sz w:val="22"/>
-          <w:szCs w:val="22"/>
-        </w:rPr>
-        <w:t xml:space="preserve">Το σύστημα παρέχει τρεις </w:t>
-      </w:r>
-      <w:r>
-        <w:rPr>
-          <w:sz w:val="22"/>
-          <w:szCs w:val="22"/>
-        </w:rPr>
-        <w:t>διεπαφές προς τους χρήστες</w:t>
-      </w:r>
-      <w:r>
-        <w:rPr>
-          <w:sz w:val="22"/>
-          <w:szCs w:val="22"/>
-        </w:rPr>
-        <w:t>. Προκειμένου να τις αξιοποιήσουν απαιτείται να παρέχουν τα σχετικά διαπιστευτήρια που τους εξασφαλίζουν το δικαίωμα χρήσης της υπηρεσίας</w:t>
-      </w:r>
-      <w:r>
-        <w:rPr>
-          <w:sz w:val="22"/>
-          <w:szCs w:val="22"/>
-        </w:rPr>
-        <w:t xml:space="preserve">. </w:t>
-      </w:r>
-    </w:p>
-    <w:p>
-      <w:pPr>
-        <w:pStyle w:val="a7"/>
-        <w:numPr>
-          <w:ilvl w:val="0"/>
-          <w:numId w:val="3"/>
-        </w:numPr>
-        <w:jc w:val="both"/>
-        <w:rPr>
-          <w:sz w:val="22"/>
-          <w:szCs w:val="22"/>
-        </w:rPr>
-      </w:pPr>
-      <w:r>
-        <w:rPr>
-          <w:sz w:val="22"/>
-          <w:szCs w:val="22"/>
-          <w:u w:val="single"/>
-        </w:rPr>
-        <w:t>Διαδικτυακή εφαρμογή</w:t>
-      </w:r>
-      <w:r>
-        <w:rPr>
-          <w:sz w:val="22"/>
-          <w:szCs w:val="22"/>
-        </w:rPr>
-        <w:t xml:space="preserve">: Μέσω </w:t>
-      </w:r>
-      <w:r>
-        <w:rPr>
-          <w:sz w:val="22"/>
-          <w:szCs w:val="22"/>
-        </w:rPr>
-        <w:t xml:space="preserve">της εφαρμογής </w:t>
-      </w:r>
-      <w:r>
-        <w:rPr>
-          <w:sz w:val="22"/>
-          <w:szCs w:val="22"/>
-        </w:rPr>
-        <w:t xml:space="preserve">αυτής </w:t>
-      </w:r>
-      <w:r>
-        <w:rPr>
-          <w:sz w:val="22"/>
-          <w:szCs w:val="22"/>
-        </w:rPr>
-        <w:t xml:space="preserve">οι </w:t>
-      </w:r>
-      <w:r>
-        <w:rPr>
-          <w:sz w:val="22"/>
-          <w:szCs w:val="22"/>
-        </w:rPr>
-        <w:t xml:space="preserve">χρήστες </w:t>
-      </w:r>
-      <w:r>
-        <w:rPr>
-          <w:sz w:val="22"/>
-          <w:szCs w:val="22"/>
-        </w:rPr>
-        <w:t xml:space="preserve">έχουν τη δυνατότητα </w:t>
-      </w:r>
-      <w:r>
-        <w:rPr>
-          <w:sz w:val="22"/>
-          <w:szCs w:val="22"/>
-        </w:rPr>
-        <w:t>προβολής και αποθήκευσης</w:t>
-      </w:r>
-      <w:r>
-        <w:rPr>
-          <w:sz w:val="22"/>
-          <w:szCs w:val="22"/>
-        </w:rPr>
-        <w:t xml:space="preserve"> </w:t>
-      </w:r>
-      <w:r>
-        <w:rPr>
-          <w:sz w:val="22"/>
-          <w:szCs w:val="22"/>
-        </w:rPr>
-        <w:t>των</w:t>
-      </w:r>
-      <w:r>
-        <w:rPr>
-          <w:sz w:val="22"/>
-          <w:szCs w:val="22"/>
-        </w:rPr>
-        <w:t xml:space="preserve"> δεδομέν</w:t>
-      </w:r>
-      <w:r>
-        <w:rPr>
-          <w:sz w:val="22"/>
-          <w:szCs w:val="22"/>
-        </w:rPr>
-        <w:t>ων</w:t>
-      </w:r>
-      <w:r>
-        <w:rPr>
-          <w:sz w:val="22"/>
-          <w:szCs w:val="22"/>
-        </w:rPr>
-        <w:t xml:space="preserve"> ενέργειας</w:t>
-      </w:r>
-      <w:r>
-        <w:rPr>
-          <w:sz w:val="22"/>
-          <w:szCs w:val="22"/>
-        </w:rPr>
-        <w:t xml:space="preserve"> </w:t>
-      </w:r>
-      <w:r>
-        <w:rPr>
-          <w:sz w:val="22"/>
-          <w:szCs w:val="22"/>
-        </w:rPr>
-        <w:t xml:space="preserve"> και παρουσίασης </w:t>
-      </w:r>
-      <w:r>
-        <w:rPr>
-          <w:sz w:val="22"/>
-          <w:szCs w:val="22"/>
-        </w:rPr>
-        <w:t xml:space="preserve">περιοχών </w:t>
-      </w:r>
-      <w:r>
-        <w:rPr>
-          <w:sz w:val="22"/>
-          <w:szCs w:val="22"/>
-        </w:rPr>
-        <w:t>σε χάρτη</w:t>
-      </w:r>
-      <w:r>
-        <w:rPr>
-          <w:sz w:val="22"/>
-          <w:szCs w:val="22"/>
-        </w:rPr>
-        <w:t>.</w:t>
-      </w:r>
-      <w:r>
-        <w:rPr>
-          <w:sz w:val="22"/>
-          <w:szCs w:val="22"/>
-        </w:rPr>
-        <w:t xml:space="preserve"> </w:t>
-      </w:r>
-      <w:r>
-        <w:rPr>
-          <w:sz w:val="22"/>
-          <w:szCs w:val="22"/>
+        <w:ind w:left="360"/>
+        <w:jc w:val="center"/>
+        <w:rPr>
+          <w:rFonts w:eastAsiaTheme="minorEastAsia"/>
+        </w:rPr>
+      </w:pPr>
+      <w:r>
+        <w:rPr>
+          <w:rFonts w:eastAsiaTheme="minorEastAsia"/>
+          <w:noProof/>
         </w:rPr>
         <w:lastRenderedPageBreak/>
-        <w:t xml:space="preserve">Για την πραγματοποίηση διαπίστευσης χρηστών, η εφαρμογή παρέχει </w:t>
-      </w:r>
-      <w:r>
-        <w:rPr>
-          <w:sz w:val="22"/>
-          <w:szCs w:val="22"/>
-        </w:rPr>
-        <w:t>αντίστοιχες φόρμες σύνδεσης.</w:t>
-      </w:r>
-    </w:p>
-    <w:p>
-      <w:pPr>
-        <w:pStyle w:val="a7"/>
-        <w:numPr>
-          <w:ilvl w:val="0"/>
-          <w:numId w:val="3"/>
-        </w:numPr>
-        <w:jc w:val="both"/>
-        <w:rPr>
-          <w:sz w:val="22"/>
-          <w:szCs w:val="22"/>
-        </w:rPr>
-      </w:pPr>
-      <w:r>
-        <w:rPr>
-          <w:sz w:val="22"/>
-          <w:szCs w:val="22"/>
-          <w:u w:val="single"/>
-        </w:rPr>
-        <w:t>Εφαρμογή Γραμμής Εντολών</w:t>
-      </w:r>
-      <w:r>
-        <w:rPr>
-          <w:sz w:val="22"/>
-          <w:szCs w:val="22"/>
-        </w:rPr>
-        <w:t xml:space="preserve">: </w:t>
-      </w:r>
-      <w:r>
-        <w:rPr>
-          <w:sz w:val="22"/>
-          <w:szCs w:val="22"/>
-        </w:rPr>
-        <w:t xml:space="preserve">Αποτελεί έναν εναλλακτικό τρόπο </w:t>
-      </w:r>
-      <w:r>
-        <w:rPr>
-          <w:sz w:val="22"/>
-          <w:szCs w:val="22"/>
-        </w:rPr>
-        <w:t>πρόσβασης στα δεδομένα</w:t>
-      </w:r>
-      <w:r>
-        <w:rPr>
-          <w:sz w:val="22"/>
-          <w:szCs w:val="22"/>
-        </w:rPr>
-        <w:t xml:space="preserve"> μέσω </w:t>
-      </w:r>
-      <w:r>
-        <w:rPr>
-          <w:sz w:val="22"/>
-          <w:szCs w:val="22"/>
-        </w:rPr>
-        <w:t xml:space="preserve">ασφαλούς σύνδεσης με </w:t>
-      </w:r>
-      <w:r>
-        <w:rPr>
-          <w:sz w:val="22"/>
-          <w:szCs w:val="22"/>
-        </w:rPr>
-        <w:t xml:space="preserve">το </w:t>
-      </w:r>
-      <w:r>
-        <w:rPr>
-          <w:sz w:val="22"/>
-          <w:szCs w:val="22"/>
-          <w:lang w:val="en-US"/>
-        </w:rPr>
-        <w:t>API</w:t>
-      </w:r>
-      <w:r>
-        <w:rPr>
-          <w:sz w:val="22"/>
-          <w:szCs w:val="22"/>
-        </w:rPr>
-        <w:t xml:space="preserve"> </w:t>
-      </w:r>
-      <w:r>
-        <w:rPr>
-          <w:sz w:val="22"/>
-          <w:szCs w:val="22"/>
-          <w:lang w:val="en-US"/>
-        </w:rPr>
-        <w:t>Endpoint</w:t>
-      </w:r>
-      <w:r>
-        <w:rPr>
-          <w:sz w:val="22"/>
-          <w:szCs w:val="22"/>
-        </w:rPr>
-        <w:t>.</w:t>
-      </w:r>
-    </w:p>
-    <w:p>
-      <w:pPr>
-        <w:pStyle w:val="a7"/>
-        <w:numPr>
-          <w:ilvl w:val="0"/>
-          <w:numId w:val="3"/>
-        </w:numPr>
-        <w:jc w:val="both"/>
-        <w:rPr>
-          <w:sz w:val="22"/>
-          <w:szCs w:val="22"/>
-        </w:rPr>
-      </w:pPr>
-      <w:r>
-        <w:rPr>
-          <w:sz w:val="22"/>
-          <w:szCs w:val="22"/>
-          <w:u w:val="single"/>
-          <w:lang w:val="en-US"/>
-        </w:rPr>
-        <w:t>REST</w:t>
-      </w:r>
-      <w:r>
-        <w:rPr>
-          <w:sz w:val="22"/>
-          <w:szCs w:val="22"/>
-          <w:u w:val="single"/>
-        </w:rPr>
-        <w:t xml:space="preserve"> </w:t>
-      </w:r>
-      <w:r>
-        <w:rPr>
-          <w:sz w:val="22"/>
-          <w:szCs w:val="22"/>
-          <w:u w:val="single"/>
-          <w:lang w:val="en-US"/>
-        </w:rPr>
-        <w:t>API</w:t>
-      </w:r>
-      <w:r>
-        <w:rPr>
-          <w:sz w:val="22"/>
-          <w:szCs w:val="22"/>
-        </w:rPr>
-        <w:t xml:space="preserve">: </w:t>
-      </w:r>
-      <w:r>
-        <w:rPr>
-          <w:sz w:val="22"/>
-          <w:szCs w:val="22"/>
-        </w:rPr>
-        <w:t xml:space="preserve">Οι χρήστες μπορούν να ανακτούν δεδομένα </w:t>
-      </w:r>
-      <w:r>
-        <w:rPr>
-          <w:sz w:val="22"/>
-          <w:szCs w:val="22"/>
-        </w:rPr>
-        <w:t xml:space="preserve">με απευθείας κλήση προς την συγκεκριμένη διεπαφή όπως επίσης </w:t>
-      </w:r>
-      <w:r>
-        <w:rPr>
-          <w:sz w:val="22"/>
-          <w:szCs w:val="22"/>
-        </w:rPr>
-        <w:t xml:space="preserve">και να εκτελούν τις απαραίτητες </w:t>
-      </w:r>
-      <w:r>
-        <w:rPr>
-          <w:sz w:val="22"/>
-          <w:szCs w:val="22"/>
-        </w:rPr>
-        <w:t>ενέργειες για την διαπίστε</w:t>
-      </w:r>
-      <w:r>
-        <w:rPr>
-          <w:sz w:val="22"/>
-          <w:szCs w:val="22"/>
-        </w:rPr>
-        <w:t>υσή τους.</w:t>
-      </w:r>
-    </w:p>
-    <w:p>
-      <w:pPr>
-        <w:ind w:left="360"/>
-        <w:jc w:val="both"/>
-        <w:rPr>
-          <w:sz w:val="22"/>
-          <w:szCs w:val="22"/>
-        </w:rPr>
-      </w:pPr>
-      <w:r>
-        <w:rPr>
-          <w:noProof/>
-          <w:sz w:val="22"/>
-          <w:szCs w:val="22"/>
-        </w:rPr>
         <w:drawing>
-          <wp:inline distT="0" distB="0" distL="0" distR="0" wp14:anchorId="455D77B7" wp14:editId="3BD4813E">
-            <wp:extent cx="5727700" cy="5179060"/>
-            <wp:effectExtent l="0" t="0" r="6350" b="2540"/>
-            <wp:docPr id="9" name="Γραφικό 9"/>
+          <wp:inline distT="0" distB="0" distL="0" distR="0" wp14:anchorId="66FDCF94" wp14:editId="6912A967">
+            <wp:extent cx="8787219" cy="3472997"/>
+            <wp:effectExtent l="9207" t="0" r="4128" b="4127"/>
+            <wp:docPr id="1" name="Γραφικό 1"/>
             <wp:cNvGraphicFramePr>
               <a:graphicFrameLocks xmlns:a="http://schemas.openxmlformats.org/drawingml/2006/main" noChangeAspect="1"/>
             </wp:cNvGraphicFramePr>
@@ -1001,11 +605,11 @@
               <a:graphicData uri="http://schemas.openxmlformats.org/drawingml/2006/picture">
                 <pic:pic xmlns:pic="http://schemas.openxmlformats.org/drawingml/2006/picture">
                   <pic:nvPicPr>
-                    <pic:cNvPr id="9" name="UseCaseDiagram.svg"/>
+                    <pic:cNvPr id="1" name="SRS Component Diagram.svg"/>
                     <pic:cNvPicPr/>
                   </pic:nvPicPr>
                   <pic:blipFill>
-                    <a:blip r:embed="rId9">
+                    <a:blip r:embed="rId9" cstate="print">
                       <a:extLst>
                         <a:ext uri="{28A0092B-C50C-407E-A947-70E740481C1C}">
                           <a14:useLocalDpi xmlns:a14="http://schemas.microsoft.com/office/drawing/2010/main" val="0"/>
@@ -1020,9 +624,9 @@
                     </a:stretch>
                   </pic:blipFill>
                   <pic:spPr>
-                    <a:xfrm>
+                    <a:xfrm rot="16200000">
                       <a:off x="0" y="0"/>
-                      <a:ext cx="5727700" cy="5179060"/>
+                      <a:ext cx="8826044" cy="3488342"/>
                     </a:xfrm>
                     <a:prstGeom prst="rect">
                       <a:avLst/>
@@ -1037,6 +641,462 @@
     </w:p>
     <w:p>
       <w:pPr>
+        <w:pStyle w:val="3"/>
+        <w:jc w:val="both"/>
+      </w:pPr>
+      <w:r>
+        <w:lastRenderedPageBreak/>
+        <w:t>1.</w:t>
+      </w:r>
+      <w:r>
+        <w:t>2</w:t>
+      </w:r>
+      <w:r>
+        <w:t>.2</w:t>
+      </w:r>
+      <w:r>
+        <w:tab/>
+        <w:t>Διεπαφές με το χρήστη</w:t>
+      </w:r>
+    </w:p>
+    <w:p>
+      <w:pPr>
+        <w:jc w:val="both"/>
+        <w:rPr>
+          <w:sz w:val="22"/>
+          <w:szCs w:val="22"/>
+        </w:rPr>
+      </w:pPr>
+      <w:r>
+        <w:rPr>
+          <w:sz w:val="22"/>
+          <w:szCs w:val="22"/>
+        </w:rPr>
+        <w:t xml:space="preserve">Το σύστημα παρέχει τρεις </w:t>
+      </w:r>
+      <w:r>
+        <w:rPr>
+          <w:sz w:val="22"/>
+          <w:szCs w:val="22"/>
+        </w:rPr>
+        <w:t>διεπαφές προς τους χρήστες</w:t>
+      </w:r>
+      <w:r>
+        <w:rPr>
+          <w:sz w:val="22"/>
+          <w:szCs w:val="22"/>
+        </w:rPr>
+        <w:t>. Προκειμένου να τις αξιοποιήσουν απαιτείται να παρέχουν τα σχετικά διαπιστευτήρια που τους εξασφαλίζουν το δικαίωμα χρήσης της υπηρεσίας</w:t>
+      </w:r>
+      <w:r>
+        <w:rPr>
+          <w:sz w:val="22"/>
+          <w:szCs w:val="22"/>
+        </w:rPr>
+        <w:t xml:space="preserve">. </w:t>
+      </w:r>
+    </w:p>
+    <w:p>
+      <w:pPr>
+        <w:pStyle w:val="a7"/>
+        <w:numPr>
+          <w:ilvl w:val="0"/>
+          <w:numId w:val="3"/>
+        </w:numPr>
+        <w:jc w:val="both"/>
+        <w:rPr>
+          <w:sz w:val="22"/>
+          <w:szCs w:val="22"/>
+        </w:rPr>
+      </w:pPr>
+      <w:r>
+        <w:rPr>
+          <w:sz w:val="22"/>
+          <w:szCs w:val="22"/>
+          <w:u w:val="single"/>
+        </w:rPr>
+        <w:t>Διαδικτυακή εφαρμογή</w:t>
+      </w:r>
+      <w:r>
+        <w:rPr>
+          <w:sz w:val="22"/>
+          <w:szCs w:val="22"/>
+        </w:rPr>
+        <w:t xml:space="preserve">: Μέσω </w:t>
+      </w:r>
+      <w:r>
+        <w:rPr>
+          <w:sz w:val="22"/>
+          <w:szCs w:val="22"/>
+        </w:rPr>
+        <w:t xml:space="preserve">της εφαρμογής </w:t>
+      </w:r>
+      <w:r>
+        <w:rPr>
+          <w:sz w:val="22"/>
+          <w:szCs w:val="22"/>
+        </w:rPr>
+        <w:t xml:space="preserve">αυτής </w:t>
+      </w:r>
+      <w:r>
+        <w:rPr>
+          <w:sz w:val="22"/>
+          <w:szCs w:val="22"/>
+        </w:rPr>
+        <w:t xml:space="preserve">οι </w:t>
+      </w:r>
+      <w:r>
+        <w:rPr>
+          <w:sz w:val="22"/>
+          <w:szCs w:val="22"/>
+        </w:rPr>
+        <w:t xml:space="preserve">χρήστες </w:t>
+      </w:r>
+      <w:r>
+        <w:rPr>
+          <w:sz w:val="22"/>
+          <w:szCs w:val="22"/>
+        </w:rPr>
+        <w:t xml:space="preserve">έχουν τη δυνατότητα </w:t>
+      </w:r>
+      <w:r>
+        <w:rPr>
+          <w:sz w:val="22"/>
+          <w:szCs w:val="22"/>
+        </w:rPr>
+        <w:t>προβολής και αποθήκευσης</w:t>
+      </w:r>
+      <w:r>
+        <w:rPr>
+          <w:sz w:val="22"/>
+          <w:szCs w:val="22"/>
+        </w:rPr>
+        <w:t xml:space="preserve"> </w:t>
+      </w:r>
+      <w:r>
+        <w:rPr>
+          <w:sz w:val="22"/>
+          <w:szCs w:val="22"/>
+        </w:rPr>
+        <w:t>των</w:t>
+      </w:r>
+      <w:r>
+        <w:rPr>
+          <w:sz w:val="22"/>
+          <w:szCs w:val="22"/>
+        </w:rPr>
+        <w:t xml:space="preserve"> δεδομέν</w:t>
+      </w:r>
+      <w:r>
+        <w:rPr>
+          <w:sz w:val="22"/>
+          <w:szCs w:val="22"/>
+        </w:rPr>
+        <w:t>ων</w:t>
+      </w:r>
+      <w:r>
+        <w:rPr>
+          <w:sz w:val="22"/>
+          <w:szCs w:val="22"/>
+        </w:rPr>
+        <w:t xml:space="preserve"> ενέργειας</w:t>
+      </w:r>
+      <w:r>
+        <w:rPr>
+          <w:sz w:val="22"/>
+          <w:szCs w:val="22"/>
+        </w:rPr>
+        <w:t xml:space="preserve"> </w:t>
+      </w:r>
+      <w:r>
+        <w:rPr>
+          <w:sz w:val="22"/>
+          <w:szCs w:val="22"/>
+        </w:rPr>
+        <w:t xml:space="preserve"> και παρουσίασης </w:t>
+      </w:r>
+      <w:r>
+        <w:rPr>
+          <w:sz w:val="22"/>
+          <w:szCs w:val="22"/>
+        </w:rPr>
+        <w:t xml:space="preserve">περιοχών </w:t>
+      </w:r>
+      <w:r>
+        <w:rPr>
+          <w:sz w:val="22"/>
+          <w:szCs w:val="22"/>
+        </w:rPr>
+        <w:t>σε χάρτη</w:t>
+      </w:r>
+      <w:r>
+        <w:rPr>
+          <w:sz w:val="22"/>
+          <w:szCs w:val="22"/>
+        </w:rPr>
+        <w:t>.</w:t>
+      </w:r>
+      <w:r>
+        <w:rPr>
+          <w:sz w:val="22"/>
+          <w:szCs w:val="22"/>
+        </w:rPr>
+        <w:t xml:space="preserve"> </w:t>
+      </w:r>
+      <w:r>
+        <w:rPr>
+          <w:sz w:val="22"/>
+          <w:szCs w:val="22"/>
+        </w:rPr>
+        <w:t xml:space="preserve">Για την πραγματοποίηση διαπίστευσης χρηστών, η εφαρμογή παρέχει </w:t>
+      </w:r>
+      <w:r>
+        <w:rPr>
+          <w:sz w:val="22"/>
+          <w:szCs w:val="22"/>
+        </w:rPr>
+        <w:t>αντίστοιχες φόρμες σύνδεσης.</w:t>
+      </w:r>
+    </w:p>
+    <w:p>
+      <w:pPr>
+        <w:pStyle w:val="a7"/>
+        <w:numPr>
+          <w:ilvl w:val="0"/>
+          <w:numId w:val="3"/>
+        </w:numPr>
+        <w:jc w:val="both"/>
+        <w:rPr>
+          <w:sz w:val="22"/>
+          <w:szCs w:val="22"/>
+        </w:rPr>
+      </w:pPr>
+      <w:r>
+        <w:rPr>
+          <w:sz w:val="22"/>
+          <w:szCs w:val="22"/>
+          <w:u w:val="single"/>
+        </w:rPr>
+        <w:t>Εφαρμογή Γραμμής Εντολών</w:t>
+      </w:r>
+      <w:r>
+        <w:rPr>
+          <w:sz w:val="22"/>
+          <w:szCs w:val="22"/>
+        </w:rPr>
+        <w:t xml:space="preserve">: </w:t>
+      </w:r>
+      <w:r>
+        <w:rPr>
+          <w:sz w:val="22"/>
+          <w:szCs w:val="22"/>
+        </w:rPr>
+        <w:t xml:space="preserve">Αποτελεί έναν εναλλακτικό τρόπο </w:t>
+      </w:r>
+      <w:r>
+        <w:rPr>
+          <w:sz w:val="22"/>
+          <w:szCs w:val="22"/>
+        </w:rPr>
+        <w:t>πρόσβασης στα δεδομένα</w:t>
+      </w:r>
+      <w:r>
+        <w:rPr>
+          <w:sz w:val="22"/>
+          <w:szCs w:val="22"/>
+        </w:rPr>
+        <w:t xml:space="preserve"> μέσω </w:t>
+      </w:r>
+      <w:r>
+        <w:rPr>
+          <w:sz w:val="22"/>
+          <w:szCs w:val="22"/>
+        </w:rPr>
+        <w:t xml:space="preserve">ασφαλούς σύνδεσης με </w:t>
+      </w:r>
+      <w:r>
+        <w:rPr>
+          <w:sz w:val="22"/>
+          <w:szCs w:val="22"/>
+        </w:rPr>
+        <w:t xml:space="preserve">το </w:t>
+      </w:r>
+      <w:r>
+        <w:rPr>
+          <w:sz w:val="22"/>
+          <w:szCs w:val="22"/>
+          <w:lang w:val="en-US"/>
+        </w:rPr>
+        <w:t>API</w:t>
+      </w:r>
+      <w:r>
+        <w:rPr>
+          <w:sz w:val="22"/>
+          <w:szCs w:val="22"/>
+        </w:rPr>
+        <w:t xml:space="preserve"> </w:t>
+      </w:r>
+      <w:r>
+        <w:rPr>
+          <w:sz w:val="22"/>
+          <w:szCs w:val="22"/>
+          <w:lang w:val="en-US"/>
+        </w:rPr>
+        <w:t>Endpoint</w:t>
+      </w:r>
+      <w:r>
+        <w:rPr>
+          <w:sz w:val="22"/>
+          <w:szCs w:val="22"/>
+        </w:rPr>
+        <w:t>.</w:t>
+      </w:r>
+    </w:p>
+    <w:p>
+      <w:pPr>
+        <w:pStyle w:val="a7"/>
+        <w:numPr>
+          <w:ilvl w:val="0"/>
+          <w:numId w:val="3"/>
+        </w:numPr>
+        <w:jc w:val="both"/>
+        <w:rPr>
+          <w:sz w:val="22"/>
+          <w:szCs w:val="22"/>
+        </w:rPr>
+      </w:pPr>
+      <w:r>
+        <w:rPr>
+          <w:sz w:val="22"/>
+          <w:szCs w:val="22"/>
+          <w:u w:val="single"/>
+          <w:lang w:val="en-US"/>
+        </w:rPr>
+        <w:t>REST</w:t>
+      </w:r>
+      <w:r>
+        <w:rPr>
+          <w:sz w:val="22"/>
+          <w:szCs w:val="22"/>
+          <w:u w:val="single"/>
+        </w:rPr>
+        <w:t xml:space="preserve"> </w:t>
+      </w:r>
+      <w:r>
+        <w:rPr>
+          <w:sz w:val="22"/>
+          <w:szCs w:val="22"/>
+          <w:u w:val="single"/>
+          <w:lang w:val="en-US"/>
+        </w:rPr>
+        <w:t>API</w:t>
+      </w:r>
+      <w:r>
+        <w:rPr>
+          <w:sz w:val="22"/>
+          <w:szCs w:val="22"/>
+        </w:rPr>
+        <w:t xml:space="preserve">: </w:t>
+      </w:r>
+      <w:r>
+        <w:rPr>
+          <w:sz w:val="22"/>
+          <w:szCs w:val="22"/>
+        </w:rPr>
+        <w:t xml:space="preserve">Οι χρήστες μπορούν να ανακτούν δεδομένα </w:t>
+      </w:r>
+      <w:r>
+        <w:rPr>
+          <w:sz w:val="22"/>
+          <w:szCs w:val="22"/>
+        </w:rPr>
+        <w:t xml:space="preserve">με απευθείας κλήση προς την συγκεκριμένη διεπαφή όπως επίσης </w:t>
+      </w:r>
+      <w:r>
+        <w:rPr>
+          <w:sz w:val="22"/>
+          <w:szCs w:val="22"/>
+        </w:rPr>
+        <w:t xml:space="preserve">και να εκτελούν τις απαραίτητες </w:t>
+      </w:r>
+      <w:r>
+        <w:rPr>
+          <w:sz w:val="22"/>
+          <w:szCs w:val="22"/>
+        </w:rPr>
+        <w:t>ενέργειες για την διαπίστε</w:t>
+      </w:r>
+      <w:r>
+        <w:rPr>
+          <w:sz w:val="22"/>
+          <w:szCs w:val="22"/>
+        </w:rPr>
+        <w:t>υσή τους.</w:t>
+      </w:r>
+    </w:p>
+    <w:p>
+      <w:pPr>
+        <w:ind w:left="360"/>
+        <w:jc w:val="center"/>
+        <w:rPr>
+          <w:sz w:val="22"/>
+          <w:szCs w:val="22"/>
+        </w:rPr>
+      </w:pPr>
+      <w:r>
+        <w:rPr>
+          <w:noProof/>
+          <w:sz w:val="22"/>
+          <w:szCs w:val="22"/>
+        </w:rPr>
+        <w:drawing>
+          <wp:inline distT="0" distB="0" distL="0" distR="0" wp14:anchorId="455D77B7" wp14:editId="081EEE96">
+            <wp:extent cx="4540195" cy="4105300"/>
+            <wp:effectExtent l="0" t="0" r="0" b="0"/>
+            <wp:docPr id="9" name="Γραφικό 9"/>
+            <wp:cNvGraphicFramePr>
+              <a:graphicFrameLocks xmlns:a="http://schemas.openxmlformats.org/drawingml/2006/main" noChangeAspect="1"/>
+            </wp:cNvGraphicFramePr>
+            <a:graphic xmlns:a="http://schemas.openxmlformats.org/drawingml/2006/main">
+              <a:graphicData uri="http://schemas.openxmlformats.org/drawingml/2006/picture">
+                <pic:pic xmlns:pic="http://schemas.openxmlformats.org/drawingml/2006/picture">
+                  <pic:nvPicPr>
+                    <pic:cNvPr id="9" name="UseCaseDiagram.svg"/>
+                    <pic:cNvPicPr/>
+                  </pic:nvPicPr>
+                  <pic:blipFill>
+                    <a:blip r:embed="rId11">
+                      <a:extLst>
+                        <a:ext uri="{28A0092B-C50C-407E-A947-70E740481C1C}">
+                          <a14:useLocalDpi xmlns:a14="http://schemas.microsoft.com/office/drawing/2010/main" val="0"/>
+                        </a:ext>
+                        <a:ext uri="{96DAC541-7B7A-43D3-8B79-37D633B846F1}">
+                          <asvg:svgBlip xmlns:asvg="http://schemas.microsoft.com/office/drawing/2016/SVG/main" r:embed="rId12"/>
+                        </a:ext>
+                      </a:extLst>
+                    </a:blip>
+                    <a:stretch>
+                      <a:fillRect/>
+                    </a:stretch>
+                  </pic:blipFill>
+                  <pic:spPr>
+                    <a:xfrm>
+                      <a:off x="0" y="0"/>
+                      <a:ext cx="4554523" cy="4118255"/>
+                    </a:xfrm>
+                    <a:prstGeom prst="rect">
+                      <a:avLst/>
+                    </a:prstGeom>
+                  </pic:spPr>
+                </pic:pic>
+              </a:graphicData>
+            </a:graphic>
+          </wp:inline>
+        </w:drawing>
+      </w:r>
+    </w:p>
+    <w:p>
+      <w:pPr>
         <w:pStyle w:val="1"/>
         <w:jc w:val="both"/>
       </w:pPr>
@@ -1112,7 +1172,7 @@
         </w:rPr>
         <w:t xml:space="preserve"> </w:t>
       </w:r>
-      <w:hyperlink r:id="rId11">
+      <w:hyperlink r:id="rId13">
         <w:r>
           <w:rPr>
             <w:rStyle w:val="-"/>
@@ -1258,6 +1318,20 @@
           <w:szCs w:val="22"/>
         </w:rPr>
         <w:t>.</w:t>
+      </w:r>
+    </w:p>
+    <w:p>
+      <w:pPr>
+        <w:snapToGrid/>
+        <w:spacing w:before="0"/>
+        <w:rPr>
+          <w:rFonts w:asciiTheme="majorHAnsi" w:eastAsiaTheme="majorEastAsia" w:hAnsiTheme="majorHAnsi" w:cstheme="majorBidi"/>
+          <w:sz w:val="32"/>
+          <w:szCs w:val="32"/>
+        </w:rPr>
+      </w:pPr>
+      <w:r>
+        <w:br w:type="page"/>
       </w:r>
     </w:p>
     <w:p>
@@ -2568,13 +2642,13 @@
                     <pic:cNvPicPr/>
                   </pic:nvPicPr>
                   <pic:blipFill>
-                    <a:blip r:embed="rId12">
+                    <a:blip r:embed="rId14">
                       <a:extLst>
                         <a:ext uri="{28A0092B-C50C-407E-A947-70E740481C1C}">
                           <a14:useLocalDpi xmlns:a14="http://schemas.microsoft.com/office/drawing/2010/main" val="0"/>
                         </a:ext>
                         <a:ext uri="{96DAC541-7B7A-43D3-8B79-37D633B846F1}">
-                          <asvg:svgBlip xmlns:asvg="http://schemas.microsoft.com/office/drawing/2016/SVG/main" r:embed="rId13"/>
+                          <asvg:svgBlip xmlns:asvg="http://schemas.microsoft.com/office/drawing/2016/SVG/main" r:embed="rId15"/>
                         </a:ext>
                       </a:extLst>
                     </a:blip>
@@ -2629,13 +2703,13 @@
                     <pic:cNvPicPr/>
                   </pic:nvPicPr>
                   <pic:blipFill>
-                    <a:blip r:embed="rId14">
+                    <a:blip r:embed="rId16">
                       <a:extLst>
                         <a:ext uri="{28A0092B-C50C-407E-A947-70E740481C1C}">
                           <a14:useLocalDpi xmlns:a14="http://schemas.microsoft.com/office/drawing/2010/main" val="0"/>
                         </a:ext>
                         <a:ext uri="{96DAC541-7B7A-43D3-8B79-37D633B846F1}">
-                          <asvg:svgBlip xmlns:asvg="http://schemas.microsoft.com/office/drawing/2016/SVG/main" r:embed="rId15"/>
+                          <asvg:svgBlip xmlns:asvg="http://schemas.microsoft.com/office/drawing/2016/SVG/main" r:embed="rId17"/>
                         </a:ext>
                       </a:extLst>
                     </a:blip>
@@ -3409,13 +3483,13 @@
                     <pic:cNvPicPr/>
                   </pic:nvPicPr>
                   <pic:blipFill>
-                    <a:blip r:embed="rId16">
+                    <a:blip r:embed="rId18">
                       <a:extLst>
                         <a:ext uri="{28A0092B-C50C-407E-A947-70E740481C1C}">
                           <a14:useLocalDpi xmlns:a14="http://schemas.microsoft.com/office/drawing/2010/main" val="0"/>
                         </a:ext>
                         <a:ext uri="{96DAC541-7B7A-43D3-8B79-37D633B846F1}">
-                          <asvg:svgBlip xmlns:asvg="http://schemas.microsoft.com/office/drawing/2016/SVG/main" r:embed="rId17"/>
+                          <asvg:svgBlip xmlns:asvg="http://schemas.microsoft.com/office/drawing/2016/SVG/main" r:embed="rId19"/>
                         </a:ext>
                       </a:extLst>
                     </a:blip>
@@ -3475,13 +3549,13 @@
                     <pic:cNvPicPr/>
                   </pic:nvPicPr>
                   <pic:blipFill>
-                    <a:blip r:embed="rId18">
+                    <a:blip r:embed="rId20">
                       <a:extLst>
                         <a:ext uri="{28A0092B-C50C-407E-A947-70E740481C1C}">
                           <a14:useLocalDpi xmlns:a14="http://schemas.microsoft.com/office/drawing/2010/main" val="0"/>
                         </a:ext>
                         <a:ext uri="{96DAC541-7B7A-43D3-8B79-37D633B846F1}">
-                          <asvg:svgBlip xmlns:asvg="http://schemas.microsoft.com/office/drawing/2016/SVG/main" r:embed="rId19"/>
+                          <asvg:svgBlip xmlns:asvg="http://schemas.microsoft.com/office/drawing/2016/SVG/main" r:embed="rId21"/>
                         </a:ext>
                       </a:extLst>
                     </a:blip>
@@ -3699,24 +3773,11 @@
     </w:p>
     <w:p>
       <w:pPr>
-        <w:snapToGrid/>
-        <w:spacing w:before="0"/>
-        <w:rPr>
-          <w:rFonts w:asciiTheme="majorHAnsi" w:eastAsiaTheme="majorEastAsia" w:hAnsiTheme="majorHAnsi" w:cstheme="majorBidi"/>
-          <w:color w:val="1F3763" w:themeColor="accent1" w:themeShade="7F"/>
-        </w:rPr>
-      </w:pPr>
-      <w:r>
-        <w:br w:type="page"/>
-      </w:r>
-    </w:p>
-    <w:p>
-      <w:pPr>
         <w:pStyle w:val="3"/>
+        <w:ind w:left="0" w:firstLine="0"/>
         <w:jc w:val="both"/>
       </w:pPr>
       <w:r>
-        <w:lastRenderedPageBreak/>
         <w:t>3.1.</w:t>
       </w:r>
       <w:r>
@@ -4181,6 +4242,7 @@
           <w:sz w:val="22"/>
           <w:szCs w:val="22"/>
         </w:rPr>
+        <w:lastRenderedPageBreak/>
         <w:t xml:space="preserve">Προαιρετικά ο μορφότυπος των δεδομένων εξόδου </w:t>
       </w:r>
       <w:r>
@@ -4796,7 +4858,6 @@
           <w:sz w:val="22"/>
           <w:szCs w:val="22"/>
         </w:rPr>
-        <w:lastRenderedPageBreak/>
         <w:drawing>
           <wp:inline distT="0" distB="0" distL="0" distR="0" wp14:anchorId="0CCEA741" wp14:editId="70F6FC08">
             <wp:extent cx="5727700" cy="3234690"/>
@@ -4813,13 +4874,13 @@
                     <pic:cNvPicPr/>
                   </pic:nvPicPr>
                   <pic:blipFill>
-                    <a:blip r:embed="rId20">
+                    <a:blip r:embed="rId22">
                       <a:extLst>
                         <a:ext uri="{28A0092B-C50C-407E-A947-70E740481C1C}">
                           <a14:useLocalDpi xmlns:a14="http://schemas.microsoft.com/office/drawing/2010/main" val="0"/>
                         </a:ext>
                         <a:ext uri="{96DAC541-7B7A-43D3-8B79-37D633B846F1}">
-                          <asvg:svgBlip xmlns:asvg="http://schemas.microsoft.com/office/drawing/2016/SVG/main" r:embed="rId21"/>
+                          <asvg:svgBlip xmlns:asvg="http://schemas.microsoft.com/office/drawing/2016/SVG/main" r:embed="rId23"/>
                         </a:ext>
                       </a:extLst>
                     </a:blip>
@@ -4877,13 +4938,13 @@
                     <pic:cNvPicPr/>
                   </pic:nvPicPr>
                   <pic:blipFill>
-                    <a:blip r:embed="rId22">
+                    <a:blip r:embed="rId24">
                       <a:extLst>
                         <a:ext uri="{28A0092B-C50C-407E-A947-70E740481C1C}">
                           <a14:useLocalDpi xmlns:a14="http://schemas.microsoft.com/office/drawing/2010/main" val="0"/>
                         </a:ext>
                         <a:ext uri="{96DAC541-7B7A-43D3-8B79-37D633B846F1}">
-                          <asvg:svgBlip xmlns:asvg="http://schemas.microsoft.com/office/drawing/2016/SVG/main" r:embed="rId23"/>
+                          <asvg:svgBlip xmlns:asvg="http://schemas.microsoft.com/office/drawing/2016/SVG/main" r:embed="rId25"/>
                         </a:ext>
                       </a:extLst>
                     </a:blip>
@@ -5478,7 +5539,7 @@
         </w:rPr>
         <w:t xml:space="preserve">με βάση το </w:t>
       </w:r>
-      <w:hyperlink r:id="rId24" w:history="1">
+      <w:hyperlink r:id="rId26" w:history="1">
         <w:r>
           <w:rPr>
             <w:rStyle w:val="-"/>
@@ -5527,7 +5588,7 @@
         </w:rPr>
         <w:t xml:space="preserve">το </w:t>
       </w:r>
-      <w:hyperlink r:id="rId25" w:history="1">
+      <w:hyperlink r:id="rId27" w:history="1">
         <w:r>
           <w:rPr>
             <w:rStyle w:val="-"/>
@@ -5647,7 +5708,7 @@
         </w:rPr>
         <w:t xml:space="preserve">Για την αποθήκευση των δεδομένων της εφαρμογής χρησιμοποιήθηκε η σχεσιακή βάση δεδομένων </w:t>
       </w:r>
-      <w:hyperlink r:id="rId26" w:history="1">
+      <w:hyperlink r:id="rId28" w:history="1">
         <w:r>
           <w:rPr>
             <w:rStyle w:val="-"/>
@@ -7064,7 +7125,8 @@
       </w:r>
     </w:p>
     <w:sectPr>
-      <w:footerReference w:type="default" r:id="rId27"/>
+      <w:headerReference w:type="default" r:id="rId29"/>
+      <w:footerReference w:type="default" r:id="rId30"/>
       <w:pgSz w:w="11900" w:h="16840"/>
       <w:pgMar w:top="1440" w:right="1440" w:bottom="1440" w:left="1440" w:header="708" w:footer="708" w:gutter="0"/>
       <w:cols w:space="708"/>
@@ -7242,23 +7304,7 @@
         <w:szCs w:val="18"/>
         <w:lang w:val="en-US"/>
       </w:rPr>
-      <w:t xml:space="preserve"> /</w:t>
-    </w:r>
-    <w:r>
-      <w:rPr>
-        <w:sz w:val="18"/>
-        <w:szCs w:val="18"/>
-        <w:lang w:val="en-US"/>
-      </w:rPr>
-      <w:t xml:space="preserve"> </w:t>
-    </w:r>
-    <w:r>
-      <w:rPr>
-        <w:sz w:val="18"/>
-        <w:szCs w:val="18"/>
-        <w:lang w:val="en-US"/>
-      </w:rPr>
-      <w:t xml:space="preserve"> </w:t>
+      <w:t xml:space="preserve"> /  </w:t>
     </w:r>
     <w:r>
       <w:rPr>
@@ -7332,6 +7378,64 @@
     </w:p>
   </w:footnote>
 </w:footnotes>
+</file>
+
+<file path=word/header1.xml><?xml version="1.0" encoding="utf-8"?>
+<w:hdr xmlns:wpc="http://schemas.microsoft.com/office/word/2010/wordprocessingCanvas" xmlns:cx="http://schemas.microsoft.com/office/drawing/2014/chartex" xmlns:cx1="http://schemas.microsoft.com/office/drawing/2015/9/8/chartex" xmlns:cx2="http://schemas.microsoft.com/office/drawing/2015/10/21/chartex" xmlns:cx3="http://schemas.microsoft.com/office/drawing/2016/5/9/chartex" xmlns:cx4="http://schemas.microsoft.com/office/drawing/2016/5/10/chartex" xmlns:cx5="http://schemas.microsoft.com/office/drawing/2016/5/11/chartex" xmlns:cx6="http://schemas.microsoft.com/office/drawing/2016/5/12/chartex" xmlns:cx7="http://schemas.microsoft.com/office/drawing/2016/5/13/chartex" xmlns:cx8="http://schemas.microsoft.com/office/drawing/2016/5/14/chartex" xmlns:mc="http://schemas.openxmlformats.org/markup-compatibility/2006" xmlns:aink="http://schemas.microsoft.com/office/drawing/2016/ink" xmlns:am3d="http://schemas.microsoft.com/office/drawing/2017/model3d" xmlns:o="urn:schemas-microsoft-com:office:office" xmlns:r="http://schemas.openxmlformats.org/officeDocument/2006/relationships" xmlns:m="http://schemas.openxmlformats.org/officeDocument/2006/math" xmlns:v="urn:schemas-microsoft-com:vml" xmlns:wp14="http://schemas.microsoft.com/office/word/2010/wordprocessingDrawing" xmlns:wp="http://schemas.openxmlformats.org/drawingml/2006/wordprocessingDrawing" xmlns:w10="urn:schemas-microsoft-com:office:word" xmlns:w="http://schemas.openxmlformats.org/wordprocessingml/2006/main" xmlns:w14="http://schemas.microsoft.com/office/word/2010/wordml" xmlns:w15="http://schemas.microsoft.com/office/word/2012/wordml" xmlns:w16cid="http://schemas.microsoft.com/office/word/2016/wordml/cid" xmlns:w16se="http://schemas.microsoft.com/office/word/2015/wordml/symex" xmlns:wpg="http://schemas.microsoft.com/office/word/2010/wordprocessingGroup" xmlns:wpi="http://schemas.microsoft.com/office/word/2010/wordprocessingInk" xmlns:wne="http://schemas.microsoft.com/office/word/2006/wordml" xmlns:wps="http://schemas.microsoft.com/office/word/2010/wordprocessingShape" mc:Ignorable="w14 w15 w16se w16cid wp14">
+  <w:tbl>
+    <w:tblPr>
+      <w:tblW w:w="0" w:type="auto"/>
+      <w:tblLayout w:type="fixed"/>
+      <w:tblLook w:val="06A0" w:firstRow="1" w:lastRow="0" w:firstColumn="1" w:lastColumn="0" w:noHBand="1" w:noVBand="1"/>
+    </w:tblPr>
+    <w:tblGrid>
+      <w:gridCol w:w="3007"/>
+      <w:gridCol w:w="3007"/>
+      <w:gridCol w:w="3007"/>
+    </w:tblGrid>
+    <w:tr>
+      <w:tc>
+        <w:tcPr>
+          <w:tcW w:w="3007" w:type="dxa"/>
+        </w:tcPr>
+        <w:p>
+          <w:pPr>
+            <w:pStyle w:val="a4"/>
+            <w:ind w:left="-115"/>
+          </w:pPr>
+        </w:p>
+      </w:tc>
+      <w:tc>
+        <w:tcPr>
+          <w:tcW w:w="3007" w:type="dxa"/>
+        </w:tcPr>
+        <w:p>
+          <w:pPr>
+            <w:pStyle w:val="a4"/>
+            <w:jc w:val="center"/>
+          </w:pPr>
+        </w:p>
+      </w:tc>
+      <w:tc>
+        <w:tcPr>
+          <w:tcW w:w="3007" w:type="dxa"/>
+        </w:tcPr>
+        <w:p>
+          <w:pPr>
+            <w:pStyle w:val="a4"/>
+            <w:ind w:right="-115"/>
+            <w:jc w:val="right"/>
+          </w:pPr>
+        </w:p>
+      </w:tc>
+    </w:tr>
+  </w:tbl>
+  <w:p>
+    <w:pPr>
+      <w:pStyle w:val="a4"/>
+    </w:pPr>
+  </w:p>
+</w:hdr>
 </file>
 
 <file path=word/numbering.xml><?xml version="1.0" encoding="utf-8"?>

</xml_diff>